<commit_message>
subimos lo de javascript
</commit_message>
<xml_diff>
--- a/Tema 13/Ejercicios Unidad 13.docx
+++ b/Tema 13/Ejercicios Unidad 13.docx
@@ -158,6 +158,42 @@
         <w:spacing w:before="64.80000000000001" w:line="240" w:lineRule="auto"/>
         <w:ind w:left="0" w:firstLine="0"/>
         <w:rPr>
+          <w:rFonts w:ascii="Lucida Sans" w:cs="Lucida Sans" w:eastAsia="Lucida Sans" w:hAnsi="Lucida Sans"/>
+          <w:sz w:val="24"/>
+          <w:szCs w:val="24"/>
+        </w:rPr>
+      </w:pPr>
+      <w:r>
+        <w:rPr>
+          <w:rFonts w:ascii="Lucida Sans" w:cs="Lucida Sans" w:eastAsia="Lucida Sans" w:hAnsi="Lucida Sans"/>
+          <w:sz w:val="24"/>
+          <w:szCs w:val="24"/>
+          <w:rtl w:val="0"/>
+        </w:rPr>
+        <w:t xml:space="preserve">Realizar un formulario con un botón en el que cuando se pulse debemos rellenar un DIV con el apellido de la primera persona de nuestra BBDD personas. Esto lo tenemos que hacer llamando a nuestra API. Recordad que tenemos que activar CORS en Azure.</w:t>
+      </w:r>
+    </w:p>
+    <w:p>
+      <w:pPr>
+        <w:pageBreakBefore w:val="0"/>
+        <w:widowControl w:val="0"/>
+        <w:spacing w:before="64.80000000000001" w:line="240" w:lineRule="auto"/>
+        <w:ind w:left="0" w:firstLine="0"/>
+        <w:rPr>
+          <w:rFonts w:ascii="Lucida Sans" w:cs="Lucida Sans" w:eastAsia="Lucida Sans" w:hAnsi="Lucida Sans"/>
+          <w:sz w:val="24"/>
+          <w:szCs w:val="24"/>
+        </w:rPr>
+      </w:pPr>
+      <w:r>
+        <w:rPr>
+          <w:rtl w:val="0"/>
+        </w:rPr>
+      </w:r>
+    </w:p>
+    <w:p>
+      <w:pPr>
+        <w:rPr>
           <w:b w:val="1"/>
           <w:sz w:val="24"/>
           <w:szCs w:val="24"/>
@@ -166,17 +202,110 @@
       </w:pPr>
       <w:r>
         <w:rPr>
-          <w:rFonts w:ascii="Lucida Sans" w:cs="Lucida Sans" w:eastAsia="Lucida Sans" w:hAnsi="Lucida Sans"/>
-          <w:sz w:val="24"/>
-          <w:szCs w:val="24"/>
-          <w:rtl w:val="0"/>
-        </w:rPr>
-        <w:t xml:space="preserve">Realizar un formulario con un botón en el que cuando se pulse debemos rellenar un DIV con el apellido de la primera persona de nuestra BBDD personas. Esto lo tenemos que hacer llamando a nuestra API. Recordad que tenemos que activar CORS en Azure.</w:t>
-      </w:r>
-      <w:r>
-        <w:rPr>
-          <w:rtl w:val="0"/>
-        </w:rPr>
+          <w:b w:val="1"/>
+          <w:sz w:val="24"/>
+          <w:szCs w:val="24"/>
+          <w:u w:val="single"/>
+          <w:rtl w:val="0"/>
+        </w:rPr>
+        <w:t xml:space="preserve">Ejercicio 3</w:t>
+      </w:r>
+    </w:p>
+    <w:p>
+      <w:pPr>
+        <w:rPr>
+          <w:b w:val="1"/>
+          <w:sz w:val="24"/>
+          <w:szCs w:val="24"/>
+          <w:u w:val="single"/>
+        </w:rPr>
+      </w:pPr>
+      <w:r>
+        <w:rPr>
+          <w:rtl w:val="0"/>
+        </w:rPr>
+      </w:r>
+    </w:p>
+    <w:p>
+      <w:pPr>
+        <w:rPr>
+          <w:sz w:val="24"/>
+          <w:szCs w:val="24"/>
+        </w:rPr>
+      </w:pPr>
+      <w:r>
+        <w:rPr>
+          <w:sz w:val="24"/>
+          <w:szCs w:val="24"/>
+          <w:rtl w:val="0"/>
+        </w:rPr>
+        <w:t xml:space="preserve">Realizar una tabla que contenga todas las personas de nuestra BBDD. La tabla debe mostrar los siguientes campos:</w:t>
+      </w:r>
+    </w:p>
+    <w:p>
+      <w:pPr>
+        <w:numPr>
+          <w:ilvl w:val="0"/>
+          <w:numId w:val="1"/>
+        </w:numPr>
+        <w:ind w:left="1440" w:hanging="360"/>
+        <w:rPr>
+          <w:sz w:val="24"/>
+          <w:szCs w:val="24"/>
+          <w:u w:val="none"/>
+        </w:rPr>
+      </w:pPr>
+      <w:r>
+        <w:rPr>
+          <w:sz w:val="24"/>
+          <w:szCs w:val="24"/>
+          <w:rtl w:val="0"/>
+        </w:rPr>
+        <w:t xml:space="preserve">Nombre</w:t>
+      </w:r>
+    </w:p>
+    <w:p>
+      <w:pPr>
+        <w:numPr>
+          <w:ilvl w:val="0"/>
+          <w:numId w:val="1"/>
+        </w:numPr>
+        <w:ind w:left="1440" w:hanging="360"/>
+        <w:rPr>
+          <w:sz w:val="24"/>
+          <w:szCs w:val="24"/>
+          <w:u w:val="none"/>
+        </w:rPr>
+      </w:pPr>
+      <w:r>
+        <w:rPr>
+          <w:sz w:val="24"/>
+          <w:szCs w:val="24"/>
+          <w:rtl w:val="0"/>
+        </w:rPr>
+        <w:t xml:space="preserve">Apellidos</w:t>
+      </w:r>
+    </w:p>
+    <w:p>
+      <w:pPr>
+        <w:numPr>
+          <w:ilvl w:val="0"/>
+          <w:numId w:val="1"/>
+        </w:numPr>
+        <w:ind w:left="1440" w:hanging="360"/>
+        <w:rPr>
+          <w:sz w:val="24"/>
+          <w:szCs w:val="24"/>
+          <w:u w:val="none"/>
+        </w:rPr>
+      </w:pPr>
+      <w:r>
+        <w:rPr>
+          <w:sz w:val="24"/>
+          <w:szCs w:val="24"/>
+          <w:rtl w:val="0"/>
+        </w:rPr>
+        <w:t xml:space="preserve">Nombre del departamento</w:t>
       </w:r>
     </w:p>
     <w:p>
@@ -219,7 +348,7 @@
           <w:u w:val="single"/>
           <w:rtl w:val="0"/>
         </w:rPr>
-        <w:t xml:space="preserve">Ejercicio 3</w:t>
+        <w:t xml:space="preserve">Ejercicio 4</w:t>
       </w:r>
       <w:r>
         <w:rPr>
@@ -232,7 +361,7 @@
         <w:pageBreakBefore w:val="0"/>
         <w:widowControl w:val="0"/>
         <w:tabs>
-          <w:tab w:val="left" w:pos="4110.236220472441"/>
+          <w:tab w:val="left" w:leader="none" w:pos="4110.236220472441"/>
         </w:tabs>
         <w:spacing w:line="240" w:lineRule="auto"/>
         <w:ind w:left="0" w:firstLine="425.19685039370086"/>
@@ -267,7 +396,7 @@
           <w:szCs w:val="24"/>
           <w:rtl w:val="0"/>
         </w:rPr>
-        <w:t xml:space="preserve">Realizar una página que tenga un textbox y un botón. El botón será “Borrar persona” y deberá borrar la persona cuyo código coincida con el que escribamos en un textbox. Cuando la persona sea borrada con éxito se debe mostrar un mensaje de éxito en otro DIV.</w:t>
+        <w:t xml:space="preserve">Realizar una página que tenga un textbox y un botón. El botón será “Borrar persona” y deberá borrar la persona cuyo código coincida con el que escribamos en un textbox. Cuando la persona sea borrada con éxito se debe mostrar un mensaje de éxito en otro DIV, y si no existe debe mostrar otro mensaje de Id no encontrada.</w:t>
       </w:r>
       <w:r>
         <w:rPr>
@@ -280,7 +409,7 @@
         <w:pageBreakBefore w:val="0"/>
         <w:widowControl w:val="0"/>
         <w:tabs>
-          <w:tab w:val="left" w:pos="4110.236220472441"/>
+          <w:tab w:val="left" w:leader="none" w:pos="4110.236220472441"/>
         </w:tabs>
         <w:spacing w:line="240" w:lineRule="auto"/>
         <w:ind w:left="0" w:firstLine="425.19685039370086"/>
@@ -326,7 +455,7 @@
           <w:u w:val="single"/>
           <w:rtl w:val="0"/>
         </w:rPr>
-        <w:t xml:space="preserve">Ejercicio 4</w:t>
+        <w:t xml:space="preserve">Ejercicio 5</w:t>
       </w:r>
       <w:r>
         <w:rPr>
@@ -427,7 +556,7 @@
     <w:pPr>
       <w:pageBreakBefore w:val="0"/>
       <w:tabs>
-        <w:tab w:val="right" w:pos="9060"/>
+        <w:tab w:val="right" w:leader="none" w:pos="9060"/>
       </w:tabs>
       <w:rPr>
         <w:b w:val="1"/>
@@ -447,7 +576,7 @@
     <w:pPr>
       <w:pageBreakBefore w:val="0"/>
       <w:tabs>
-        <w:tab w:val="right" w:pos="9060"/>
+        <w:tab w:val="right" w:leader="none" w:pos="9060"/>
       </w:tabs>
       <w:rPr>
         <w:b w:val="1"/>
@@ -468,7 +597,7 @@
     <w:pPr>
       <w:pageBreakBefore w:val="0"/>
       <w:tabs>
-        <w:tab w:val="right" w:pos="9060"/>
+        <w:tab w:val="right" w:leader="none" w:pos="9060"/>
       </w:tabs>
       <w:rPr>
         <w:b w:val="1"/>
@@ -484,7 +613,7 @@
     <w:pPr>
       <w:pageBreakBefore w:val="0"/>
       <w:tabs>
-        <w:tab w:val="right" w:pos="9060"/>
+        <w:tab w:val="right" w:leader="none" w:pos="9060"/>
       </w:tabs>
       <w:rPr/>
     </w:pPr>
@@ -498,7 +627,121 @@
 </file>
 
 <file path=word/numbering.xml><?xml version="1.0" encoding="utf-8"?>
-<w:numbering xmlns:mc="http://schemas.openxmlformats.org/markup-compatibility/2006" xmlns:o="urn:schemas-microsoft-com:office:office" xmlns:r="http://schemas.openxmlformats.org/officeDocument/2006/relationships" xmlns:m="http://schemas.openxmlformats.org/officeDocument/2006/math" xmlns:v="urn:schemas-microsoft-com:vml" xmlns:wp="http://schemas.openxmlformats.org/drawingml/2006/wordprocessingDrawing" xmlns:w10="urn:schemas-microsoft-com:office:word" xmlns:w="http://schemas.openxmlformats.org/wordprocessingml/2006/main" xmlns:wne="http://schemas.microsoft.com/office/word/2006/wordml" xmlns:sl="http://schemas.openxmlformats.org/schemaLibrary/2006/main" xmlns:a="http://schemas.openxmlformats.org/drawingml/2006/main" xmlns:pic="http://schemas.openxmlformats.org/drawingml/2006/picture" xmlns:c="http://schemas.openxmlformats.org/drawingml/2006/chart" xmlns:lc="http://schemas.openxmlformats.org/drawingml/2006/lockedCanvas" xmlns:dgm="http://schemas.openxmlformats.org/drawingml/2006/diagram" xmlns:wps="http://schemas.microsoft.com/office/word/2010/wordprocessingShape" xmlns:wpg="http://schemas.microsoft.com/office/word/2010/wordprocessingGroup" xmlns:w14="http://schemas.microsoft.com/office/word/2010/wordml" xmlns:w15="http://schemas.microsoft.com/office/word/2012/wordml"/>
+<w:numbering xmlns:mc="http://schemas.openxmlformats.org/markup-compatibility/2006" xmlns:o="urn:schemas-microsoft-com:office:office" xmlns:r="http://schemas.openxmlformats.org/officeDocument/2006/relationships" xmlns:m="http://schemas.openxmlformats.org/officeDocument/2006/math" xmlns:v="urn:schemas-microsoft-com:vml" xmlns:wp="http://schemas.openxmlformats.org/drawingml/2006/wordprocessingDrawing" xmlns:w10="urn:schemas-microsoft-com:office:word" xmlns:w="http://schemas.openxmlformats.org/wordprocessingml/2006/main" xmlns:wne="http://schemas.microsoft.com/office/word/2006/wordml" xmlns:sl="http://schemas.openxmlformats.org/schemaLibrary/2006/main" xmlns:a="http://schemas.openxmlformats.org/drawingml/2006/main" xmlns:pic="http://schemas.openxmlformats.org/drawingml/2006/picture" xmlns:c="http://schemas.openxmlformats.org/drawingml/2006/chart" xmlns:lc="http://schemas.openxmlformats.org/drawingml/2006/lockedCanvas" xmlns:dgm="http://schemas.openxmlformats.org/drawingml/2006/diagram" xmlns:wps="http://schemas.microsoft.com/office/word/2010/wordprocessingShape" xmlns:wpg="http://schemas.microsoft.com/office/word/2010/wordprocessingGroup" xmlns:w14="http://schemas.microsoft.com/office/word/2010/wordml" xmlns:w15="http://schemas.microsoft.com/office/word/2012/wordml">
+  <w:abstractNum w:abstractNumId="1">
+    <w:lvl w:ilvl="0">
+      <w:start w:val="1"/>
+      <w:numFmt w:val="bullet"/>
+      <w:lvlText w:val="●"/>
+      <w:lvlJc w:val="left"/>
+      <w:pPr>
+        <w:ind w:left="1440" w:hanging="360"/>
+      </w:pPr>
+      <w:rPr>
+        <w:u w:val="none"/>
+      </w:rPr>
+    </w:lvl>
+    <w:lvl w:ilvl="1">
+      <w:start w:val="1"/>
+      <w:numFmt w:val="bullet"/>
+      <w:lvlText w:val="○"/>
+      <w:lvlJc w:val="left"/>
+      <w:pPr>
+        <w:ind w:left="2160" w:hanging="360"/>
+      </w:pPr>
+      <w:rPr>
+        <w:u w:val="none"/>
+      </w:rPr>
+    </w:lvl>
+    <w:lvl w:ilvl="2">
+      <w:start w:val="1"/>
+      <w:numFmt w:val="bullet"/>
+      <w:lvlText w:val="■"/>
+      <w:lvlJc w:val="left"/>
+      <w:pPr>
+        <w:ind w:left="2880" w:hanging="360"/>
+      </w:pPr>
+      <w:rPr>
+        <w:u w:val="none"/>
+      </w:rPr>
+    </w:lvl>
+    <w:lvl w:ilvl="3">
+      <w:start w:val="1"/>
+      <w:numFmt w:val="bullet"/>
+      <w:lvlText w:val="●"/>
+      <w:lvlJc w:val="left"/>
+      <w:pPr>
+        <w:ind w:left="3600" w:hanging="360"/>
+      </w:pPr>
+      <w:rPr>
+        <w:u w:val="none"/>
+      </w:rPr>
+    </w:lvl>
+    <w:lvl w:ilvl="4">
+      <w:start w:val="1"/>
+      <w:numFmt w:val="bullet"/>
+      <w:lvlText w:val="○"/>
+      <w:lvlJc w:val="left"/>
+      <w:pPr>
+        <w:ind w:left="4320" w:hanging="360"/>
+      </w:pPr>
+      <w:rPr>
+        <w:u w:val="none"/>
+      </w:rPr>
+    </w:lvl>
+    <w:lvl w:ilvl="5">
+      <w:start w:val="1"/>
+      <w:numFmt w:val="bullet"/>
+      <w:lvlText w:val="■"/>
+      <w:lvlJc w:val="left"/>
+      <w:pPr>
+        <w:ind w:left="5040" w:hanging="360"/>
+      </w:pPr>
+      <w:rPr>
+        <w:u w:val="none"/>
+      </w:rPr>
+    </w:lvl>
+    <w:lvl w:ilvl="6">
+      <w:start w:val="1"/>
+      <w:numFmt w:val="bullet"/>
+      <w:lvlText w:val="●"/>
+      <w:lvlJc w:val="left"/>
+      <w:pPr>
+        <w:ind w:left="5760" w:hanging="360"/>
+      </w:pPr>
+      <w:rPr>
+        <w:u w:val="none"/>
+      </w:rPr>
+    </w:lvl>
+    <w:lvl w:ilvl="7">
+      <w:start w:val="1"/>
+      <w:numFmt w:val="bullet"/>
+      <w:lvlText w:val="○"/>
+      <w:lvlJc w:val="left"/>
+      <w:pPr>
+        <w:ind w:left="6480" w:hanging="360"/>
+      </w:pPr>
+      <w:rPr>
+        <w:u w:val="none"/>
+      </w:rPr>
+    </w:lvl>
+    <w:lvl w:ilvl="8">
+      <w:start w:val="1"/>
+      <w:numFmt w:val="bullet"/>
+      <w:lvlText w:val="■"/>
+      <w:lvlJc w:val="left"/>
+      <w:pPr>
+        <w:ind w:left="7200" w:hanging="360"/>
+      </w:pPr>
+      <w:rPr>
+        <w:u w:val="none"/>
+      </w:rPr>
+    </w:lvl>
+  </w:abstractNum>
+  <w:num w:numId="1">
+    <w:abstractNumId w:val="1"/>
+  </w:num>
+</w:numbering>
 </file>
 
 <file path=word/styles.xml><?xml version="1.0" encoding="utf-8"?>

</xml_diff>